<commit_message>
Update .ipynb, README, Report, and Presentation
</commit_message>
<xml_diff>
--- a/Capstone Projects/Capstone_2_WalmartSalesForecasting/Project_Documents/Walmart Sales Forecasting Report.docx
+++ b/Capstone Projects/Capstone_2_WalmartSalesForecasting/Project_Documents/Walmart Sales Forecasting Report.docx
@@ -155,10 +155,20 @@
       <w:r>
         <w:rPr>
           <w:rFonts w:ascii="Garamond" w:hAnsi="Garamond" w:cs="Times New Roman"/>
-          <w:sz w:val="28"/>
-          <w:szCs w:val="28"/>
-        </w:rPr>
-        <w:t>Here, I accept the challenge.</w:t>
+          <w:i/>
+          <w:iCs/>
+          <w:sz w:val="28"/>
+          <w:szCs w:val="28"/>
+        </w:rPr>
+        <w:t>Here, I accept the challenge</w:t>
+      </w:r>
+      <w:r>
+        <w:rPr>
+          <w:rFonts w:ascii="Garamond" w:hAnsi="Garamond" w:cs="Times New Roman"/>
+          <w:sz w:val="28"/>
+          <w:szCs w:val="28"/>
+        </w:rPr>
+        <w:t>.</w:t>
       </w:r>
     </w:p>
     <w:p>
@@ -287,7 +297,25 @@
           <w:sz w:val="28"/>
           <w:szCs w:val="28"/>
         </w:rPr>
-        <w:t>Department (many unique per store)</w:t>
+        <w:t>Type (store type, [</w:t>
+      </w:r>
+      <w:proofErr w:type="gramStart"/>
+      <w:r>
+        <w:rPr>
+          <w:rFonts w:ascii="Garamond" w:hAnsi="Garamond" w:cs="Times New Roman"/>
+          <w:sz w:val="28"/>
+          <w:szCs w:val="28"/>
+        </w:rPr>
+        <w:t>A,B</w:t>
+      </w:r>
+      <w:proofErr w:type="gramEnd"/>
+      <w:r>
+        <w:rPr>
+          <w:rFonts w:ascii="Garamond" w:hAnsi="Garamond" w:cs="Times New Roman"/>
+          <w:sz w:val="28"/>
+          <w:szCs w:val="28"/>
+        </w:rPr>
+        <w:t>,C])</w:t>
       </w:r>
     </w:p>
     <w:p>
@@ -309,23 +337,7 @@
           <w:sz w:val="28"/>
           <w:szCs w:val="28"/>
         </w:rPr>
-        <w:t>Weekly Sales (</w:t>
-      </w:r>
-      <w:r>
-        <w:rPr>
-          <w:rFonts w:ascii="Garamond" w:hAnsi="Garamond" w:cs="Times New Roman"/>
-          <w:sz w:val="28"/>
-          <w:szCs w:val="28"/>
-        </w:rPr>
-        <w:t xml:space="preserve">target feature, </w:t>
-      </w:r>
-      <w:r>
-        <w:rPr>
-          <w:rFonts w:ascii="Garamond" w:hAnsi="Garamond" w:cs="Times New Roman"/>
-          <w:sz w:val="28"/>
-          <w:szCs w:val="28"/>
-        </w:rPr>
-        <w:t>$)</w:t>
+        <w:t>Department (many unique per store)</w:t>
       </w:r>
     </w:p>
     <w:p>
@@ -347,7 +359,23 @@
           <w:sz w:val="28"/>
           <w:szCs w:val="28"/>
         </w:rPr>
-        <w:t>Holiday (T/F, this is of particular importance)</w:t>
+        <w:t>Weekly Sales (</w:t>
+      </w:r>
+      <w:r>
+        <w:rPr>
+          <w:rFonts w:ascii="Garamond" w:hAnsi="Garamond" w:cs="Times New Roman"/>
+          <w:sz w:val="28"/>
+          <w:szCs w:val="28"/>
+        </w:rPr>
+        <w:t xml:space="preserve">target feature, </w:t>
+      </w:r>
+      <w:r>
+        <w:rPr>
+          <w:rFonts w:ascii="Garamond" w:hAnsi="Garamond" w:cs="Times New Roman"/>
+          <w:sz w:val="28"/>
+          <w:szCs w:val="28"/>
+        </w:rPr>
+        <w:t>$)</w:t>
       </w:r>
     </w:p>
     <w:p>
@@ -369,7 +397,7 @@
           <w:sz w:val="28"/>
           <w:szCs w:val="28"/>
         </w:rPr>
-        <w:t>Store Size (numeric)</w:t>
+        <w:t>Holiday (T/F, this is of particular importance)</w:t>
       </w:r>
     </w:p>
     <w:p>
@@ -391,6 +419,28 @@
           <w:sz w:val="28"/>
           <w:szCs w:val="28"/>
         </w:rPr>
+        <w:t>Store Size (numeric)</w:t>
+      </w:r>
+    </w:p>
+    <w:p>
+      <w:pPr>
+        <w:pStyle w:val="ListParagraph"/>
+        <w:numPr>
+          <w:ilvl w:val="0"/>
+          <w:numId w:val="4"/>
+        </w:numPr>
+        <w:rPr>
+          <w:rFonts w:ascii="Garamond" w:hAnsi="Garamond" w:cs="Times New Roman"/>
+          <w:sz w:val="28"/>
+          <w:szCs w:val="28"/>
+        </w:rPr>
+      </w:pPr>
+      <w:r>
+        <w:rPr>
+          <w:rFonts w:ascii="Garamond" w:hAnsi="Garamond" w:cs="Times New Roman"/>
+          <w:sz w:val="28"/>
+          <w:szCs w:val="28"/>
+        </w:rPr>
         <w:t>Etc.</w:t>
       </w:r>
       <w:r>
@@ -839,7 +889,7 @@
           <w:szCs w:val="28"/>
         </w:rPr>
         <w:drawing>
-          <wp:anchor distT="0" distB="0" distL="114300" distR="114300" simplePos="0" relativeHeight="251660288" behindDoc="0" locked="0" layoutInCell="1" allowOverlap="1" wp14:anchorId="24480B2C" wp14:editId="5D4F9C8F">
+          <wp:anchor distT="0" distB="0" distL="114300" distR="114300" simplePos="0" relativeHeight="251659264" behindDoc="0" locked="0" layoutInCell="1" allowOverlap="1" wp14:anchorId="24480B2C" wp14:editId="68D19BFD">
             <wp:simplePos x="0" y="0"/>
             <wp:positionH relativeFrom="margin">
               <wp:posOffset>2982595</wp:posOffset>
@@ -1088,39 +1138,22 @@
       <w:r>
         <w:rPr>
           <w:rFonts w:ascii="Garamond" w:hAnsi="Garamond" w:cs="Times New Roman"/>
+          <w:noProof/>
           <w:sz w:val="28"/>
           <w:szCs w:val="28"/>
         </w:rPr>
         <w:lastRenderedPageBreak/>
-        <w:t>To illustrate all feature correlations relative to each other, I give you the below figure:</w:t>
-      </w:r>
-    </w:p>
-    <w:p>
-      <w:pPr>
-        <w:rPr>
-          <w:rFonts w:ascii="Garamond" w:hAnsi="Garamond" w:cs="Times New Roman"/>
-          <w:sz w:val="28"/>
-          <w:szCs w:val="28"/>
-        </w:rPr>
-      </w:pPr>
-      <w:r>
-        <w:rPr>
-          <w:rFonts w:ascii="Garamond" w:hAnsi="Garamond" w:cs="Times New Roman"/>
-          <w:noProof/>
-          <w:sz w:val="28"/>
-          <w:szCs w:val="28"/>
-        </w:rPr>
         <w:drawing>
-          <wp:anchor distT="0" distB="0" distL="114300" distR="114300" simplePos="0" relativeHeight="251663360" behindDoc="0" locked="0" layoutInCell="1" allowOverlap="1" wp14:anchorId="71BA0163" wp14:editId="0526281E">
-            <wp:simplePos x="914400" y="1232704"/>
+          <wp:anchor distT="0" distB="0" distL="114300" distR="114300" simplePos="0" relativeHeight="251662336" behindDoc="0" locked="0" layoutInCell="1" allowOverlap="1" wp14:anchorId="71BA0163" wp14:editId="4C5A1838">
+            <wp:simplePos x="0" y="0"/>
             <wp:positionH relativeFrom="page">
               <wp:align>center</wp:align>
             </wp:positionH>
             <wp:positionV relativeFrom="paragraph">
-              <wp:posOffset>0</wp:posOffset>
+              <wp:posOffset>201930</wp:posOffset>
             </wp:positionV>
-            <wp:extent cx="4617720" cy="4343400"/>
-            <wp:effectExtent l="0" t="0" r="0" b="0"/>
+            <wp:extent cx="4050792" cy="3813048"/>
+            <wp:effectExtent l="0" t="0" r="6985" b="0"/>
             <wp:wrapTopAndBottom/>
             <wp:docPr id="3" name="Picture 3" descr="Treemap chart&#10;&#10;Description automatically generated"/>
             <wp:cNvGraphicFramePr>
@@ -1148,7 +1181,7 @@
                   <pic:spPr>
                     <a:xfrm>
                       <a:off x="0" y="0"/>
-                      <a:ext cx="4617720" cy="4343400"/>
+                      <a:ext cx="4050792" cy="3813048"/>
                     </a:xfrm>
                     <a:prstGeom prst="rect">
                       <a:avLst/>
@@ -1157,9 +1190,39 @@
                 </pic:pic>
               </a:graphicData>
             </a:graphic>
+            <wp14:sizeRelH relativeFrom="margin">
+              <wp14:pctWidth>0</wp14:pctWidth>
+            </wp14:sizeRelH>
+            <wp14:sizeRelV relativeFrom="margin">
+              <wp14:pctHeight>0</wp14:pctHeight>
+            </wp14:sizeRelV>
           </wp:anchor>
         </w:drawing>
       </w:r>
+      <w:r>
+        <w:rPr>
+          <w:rFonts w:ascii="Garamond" w:hAnsi="Garamond" w:cs="Times New Roman"/>
+          <w:sz w:val="28"/>
+          <w:szCs w:val="28"/>
+        </w:rPr>
+        <w:t>To illustrate all feature correlations relative to each other</w:t>
+      </w:r>
+      <w:r>
+        <w:rPr>
+          <w:rFonts w:ascii="Garamond" w:hAnsi="Garamond" w:cs="Times New Roman"/>
+          <w:sz w:val="28"/>
+          <w:szCs w:val="28"/>
+        </w:rPr>
+        <w:t>, a heatmap</w:t>
+      </w:r>
+      <w:r>
+        <w:rPr>
+          <w:rFonts w:ascii="Garamond" w:hAnsi="Garamond" w:cs="Times New Roman"/>
+          <w:sz w:val="28"/>
+          <w:szCs w:val="28"/>
+        </w:rPr>
+        <w:t>:</w:t>
+      </w:r>
     </w:p>
     <w:p>
       <w:pPr>
@@ -1177,18 +1240,17 @@
           <w:sz w:val="28"/>
           <w:szCs w:val="28"/>
         </w:rPr>
-        <w:lastRenderedPageBreak/>
         <w:drawing>
-          <wp:anchor distT="0" distB="0" distL="114300" distR="114300" simplePos="0" relativeHeight="251661312" behindDoc="0" locked="0" layoutInCell="1" allowOverlap="1" wp14:anchorId="770EA539" wp14:editId="056BC3AA">
+          <wp:anchor distT="182880" distB="182880" distL="114300" distR="114300" simplePos="0" relativeHeight="251660288" behindDoc="1" locked="0" layoutInCell="1" allowOverlap="1" wp14:anchorId="770EA539" wp14:editId="5745FE8D">
             <wp:simplePos x="0" y="0"/>
             <wp:positionH relativeFrom="page">
               <wp:align>center</wp:align>
             </wp:positionH>
-            <wp:positionV relativeFrom="paragraph">
-              <wp:posOffset>1004570</wp:posOffset>
+            <wp:positionV relativeFrom="page">
+              <wp:posOffset>5530287</wp:posOffset>
             </wp:positionV>
-            <wp:extent cx="5843016" cy="3200400"/>
-            <wp:effectExtent l="0" t="0" r="5715" b="0"/>
+            <wp:extent cx="5508770" cy="3017520"/>
+            <wp:effectExtent l="0" t="0" r="0" b="0"/>
             <wp:wrapTopAndBottom/>
             <wp:docPr id="1" name="Picture 1" descr="Chart, histogram&#10;&#10;Description automatically generated"/>
             <wp:cNvGraphicFramePr>
@@ -1216,7 +1278,7 @@
                   <pic:spPr>
                     <a:xfrm>
                       <a:off x="0" y="0"/>
-                      <a:ext cx="5843016" cy="3200400"/>
+                      <a:ext cx="5508770" cy="3017520"/>
                     </a:xfrm>
                     <a:prstGeom prst="rect">
                       <a:avLst/>
@@ -1252,7 +1314,16 @@
           <w:sz w:val="28"/>
           <w:szCs w:val="28"/>
         </w:rPr>
-        <w:t xml:space="preserve">The vertical blue lines denote the Super Bowl, Labor Day, Thanksgiving (Black Friday), and Christmas from left to right. </w:t>
+        <w:t xml:space="preserve">The vertical blue lines denote the Super Bowl, Labor Day, </w:t>
+      </w:r>
+      <w:r>
+        <w:rPr>
+          <w:rFonts w:ascii="Garamond" w:hAnsi="Garamond" w:cs="Times New Roman"/>
+          <w:sz w:val="28"/>
+          <w:szCs w:val="28"/>
+        </w:rPr>
+        <w:lastRenderedPageBreak/>
+        <w:t xml:space="preserve">Thanksgiving (Black Friday), and Christmas from left to right. </w:t>
       </w:r>
       <w:r>
         <w:rPr>
@@ -1288,16 +1359,6 @@
           <w:szCs w:val="28"/>
         </w:rPr>
       </w:pPr>
-    </w:p>
-    <w:p>
-      <w:pPr>
-        <w:ind w:firstLine="720"/>
-        <w:rPr>
-          <w:rFonts w:ascii="Garamond" w:hAnsi="Garamond" w:cs="Times New Roman"/>
-          <w:sz w:val="28"/>
-          <w:szCs w:val="28"/>
-        </w:rPr>
-      </w:pPr>
       <w:r>
         <w:rPr>
           <w:b/>
@@ -1305,15 +1366,15 @@
           <w:noProof/>
         </w:rPr>
         <w:drawing>
-          <wp:anchor distT="0" distB="0" distL="114300" distR="114300" simplePos="0" relativeHeight="251659264" behindDoc="0" locked="0" layoutInCell="1" allowOverlap="1" wp14:anchorId="5B590378" wp14:editId="209C2763">
+          <wp:anchor distT="182880" distB="182880" distL="114300" distR="114300" simplePos="0" relativeHeight="251658240" behindDoc="0" locked="0" layoutInCell="1" allowOverlap="1" wp14:anchorId="5B590378" wp14:editId="33435BD0">
             <wp:simplePos x="0" y="0"/>
             <wp:positionH relativeFrom="page">
               <wp:posOffset>1790700</wp:posOffset>
             </wp:positionH>
             <wp:positionV relativeFrom="page">
-              <wp:posOffset>5925113</wp:posOffset>
+              <wp:posOffset>1518357</wp:posOffset>
             </wp:positionV>
-            <wp:extent cx="4187825" cy="2286000"/>
+            <wp:extent cx="4187952" cy="2286069"/>
             <wp:effectExtent l="0" t="0" r="3175" b="0"/>
             <wp:wrapTopAndBottom/>
             <wp:docPr id="5" name="Picture 4">
@@ -1356,7 +1417,7 @@
                   <pic:spPr>
                     <a:xfrm>
                       <a:off x="0" y="0"/>
-                      <a:ext cx="4187825" cy="2286000"/>
+                      <a:ext cx="4187952" cy="2286069"/>
                     </a:xfrm>
                     <a:prstGeom prst="rect">
                       <a:avLst/>
@@ -1419,15 +1480,97 @@
     </w:p>
     <w:p>
       <w:pPr>
-        <w:rPr>
-          <w:rFonts w:ascii="Garamond" w:hAnsi="Garamond" w:cs="Times New Roman"/>
-          <w:sz w:val="28"/>
-          <w:szCs w:val="28"/>
-        </w:rPr>
-      </w:pPr>
-      <w:r>
-        <w:rPr>
-          <w:rFonts w:ascii="Garamond" w:hAnsi="Garamond" w:cs="Times New Roman"/>
+        <w:ind w:firstLine="720"/>
+        <w:rPr>
+          <w:rFonts w:ascii="Garamond" w:hAnsi="Garamond" w:cs="Times New Roman"/>
+          <w:sz w:val="28"/>
+          <w:szCs w:val="28"/>
+        </w:rPr>
+      </w:pPr>
+      <w:r>
+        <w:rPr>
+          <w:rFonts w:ascii="Garamond" w:hAnsi="Garamond"/>
+          <w:sz w:val="28"/>
+          <w:szCs w:val="28"/>
+        </w:rPr>
+        <w:t xml:space="preserve">Random-forest achieved the lowest </w:t>
+      </w:r>
+      <w:r>
+        <w:rPr>
+          <w:rFonts w:ascii="Garamond" w:hAnsi="Garamond"/>
+          <w:sz w:val="28"/>
+          <w:szCs w:val="28"/>
+        </w:rPr>
+        <w:t xml:space="preserve">mean 4-fold cross-validated </w:t>
+      </w:r>
+      <w:r>
+        <w:rPr>
+          <w:rFonts w:ascii="Garamond" w:hAnsi="Garamond"/>
+          <w:sz w:val="28"/>
+          <w:szCs w:val="28"/>
+        </w:rPr>
+        <w:t>MAE, but only marginally compared to a decision tree</w:t>
+      </w:r>
+      <w:r>
+        <w:rPr>
+          <w:rFonts w:ascii="Garamond" w:hAnsi="Garamond"/>
+          <w:sz w:val="28"/>
+          <w:szCs w:val="28"/>
+        </w:rPr>
+        <w:t xml:space="preserve">; </w:t>
+      </w:r>
+      <w:r>
+        <w:rPr>
+          <w:rFonts w:ascii="Garamond" w:hAnsi="Garamond" w:cs="Times New Roman"/>
+          <w:sz w:val="28"/>
+          <w:szCs w:val="28"/>
+        </w:rPr>
+        <w:t>e</w:t>
+      </w:r>
+      <w:r>
+        <w:rPr>
+          <w:rFonts w:ascii="Garamond" w:hAnsi="Garamond" w:cs="Times New Roman"/>
+          <w:sz w:val="28"/>
+          <w:szCs w:val="28"/>
+        </w:rPr>
+        <w:t>specially when consider</w:t>
+      </w:r>
+      <w:r>
+        <w:rPr>
+          <w:rFonts w:ascii="Garamond" w:hAnsi="Garamond" w:cs="Times New Roman"/>
+          <w:sz w:val="28"/>
+          <w:szCs w:val="28"/>
+        </w:rPr>
+        <w:t>ing</w:t>
+      </w:r>
+      <w:r>
+        <w:rPr>
+          <w:rFonts w:ascii="Garamond" w:hAnsi="Garamond" w:cs="Times New Roman"/>
+          <w:sz w:val="28"/>
+          <w:szCs w:val="28"/>
+        </w:rPr>
+        <w:t xml:space="preserve"> the difference in training time</w:t>
+      </w:r>
+      <w:r>
+        <w:rPr>
+          <w:rFonts w:ascii="Garamond" w:hAnsi="Garamond" w:cs="Times New Roman"/>
+          <w:sz w:val="28"/>
+          <w:szCs w:val="28"/>
+        </w:rPr>
+        <w:t>.</w:t>
+      </w:r>
+    </w:p>
+    <w:p>
+      <w:pPr>
+        <w:rPr>
+          <w:rFonts w:ascii="Garamond" w:hAnsi="Garamond"/>
+          <w:sz w:val="28"/>
+          <w:szCs w:val="28"/>
+        </w:rPr>
+      </w:pPr>
+      <w:r>
+        <w:rPr>
+          <w:rFonts w:ascii="Garamond" w:hAnsi="Garamond"/>
           <w:sz w:val="28"/>
           <w:szCs w:val="28"/>
         </w:rPr>
@@ -1439,138 +1582,48 @@
           <w:sz w:val="28"/>
           <w:szCs w:val="28"/>
         </w:rPr>
-        <w:t xml:space="preserve">Random-forest achieved the lowest </w:t>
-      </w:r>
-      <w:r>
-        <w:rPr>
-          <w:rFonts w:ascii="Garamond" w:hAnsi="Garamond"/>
-          <w:sz w:val="28"/>
-          <w:szCs w:val="28"/>
-        </w:rPr>
-        <w:t xml:space="preserve">mean 4-fold cross-validated </w:t>
-      </w:r>
-      <w:r>
-        <w:rPr>
-          <w:rFonts w:ascii="Garamond" w:hAnsi="Garamond"/>
-          <w:sz w:val="28"/>
-          <w:szCs w:val="28"/>
-        </w:rPr>
-        <w:t>MAE, but only marginally compared to a decision tree</w:t>
-      </w:r>
-      <w:r>
-        <w:rPr>
-          <w:rFonts w:ascii="Garamond" w:hAnsi="Garamond"/>
-          <w:sz w:val="28"/>
-          <w:szCs w:val="28"/>
-        </w:rPr>
-        <w:t xml:space="preserve">; </w:t>
-      </w:r>
-      <w:r>
-        <w:rPr>
-          <w:rFonts w:ascii="Garamond" w:hAnsi="Garamond" w:cs="Times New Roman"/>
-          <w:sz w:val="28"/>
-          <w:szCs w:val="28"/>
-        </w:rPr>
-        <w:t>e</w:t>
-      </w:r>
-      <w:r>
-        <w:rPr>
-          <w:rFonts w:ascii="Garamond" w:hAnsi="Garamond" w:cs="Times New Roman"/>
-          <w:sz w:val="28"/>
-          <w:szCs w:val="28"/>
-        </w:rPr>
-        <w:t>specially when consider</w:t>
-      </w:r>
-      <w:r>
-        <w:rPr>
-          <w:rFonts w:ascii="Garamond" w:hAnsi="Garamond" w:cs="Times New Roman"/>
-          <w:sz w:val="28"/>
-          <w:szCs w:val="28"/>
-        </w:rPr>
-        <w:t>ing</w:t>
-      </w:r>
-      <w:r>
-        <w:rPr>
-          <w:rFonts w:ascii="Garamond" w:hAnsi="Garamond" w:cs="Times New Roman"/>
-          <w:sz w:val="28"/>
-          <w:szCs w:val="28"/>
-        </w:rPr>
-        <w:t xml:space="preserve"> the difference in training time</w:t>
-      </w:r>
-      <w:r>
-        <w:rPr>
-          <w:rFonts w:ascii="Garamond" w:hAnsi="Garamond" w:cs="Times New Roman"/>
+        <w:t>Because of their mean MAEs, r</w:t>
+      </w:r>
+      <w:r>
+        <w:rPr>
+          <w:rFonts w:ascii="Garamond" w:hAnsi="Garamond"/>
+          <w:sz w:val="28"/>
+          <w:szCs w:val="28"/>
+        </w:rPr>
+        <w:t xml:space="preserve">andom-forest and decision-tree regressors were chosen to </w:t>
+      </w:r>
+      <w:r>
+        <w:rPr>
+          <w:rFonts w:ascii="Garamond" w:hAnsi="Garamond"/>
+          <w:sz w:val="28"/>
+          <w:szCs w:val="28"/>
+        </w:rPr>
+        <w:t xml:space="preserve">progress and </w:t>
+      </w:r>
+      <w:r>
+        <w:rPr>
+          <w:rFonts w:ascii="Garamond" w:hAnsi="Garamond"/>
+          <w:sz w:val="28"/>
+          <w:szCs w:val="28"/>
+        </w:rPr>
+        <w:t>be refined via RSCV</w:t>
+      </w:r>
+      <w:r>
+        <w:rPr>
+          <w:rFonts w:ascii="Garamond" w:hAnsi="Garamond"/>
+          <w:sz w:val="28"/>
+          <w:szCs w:val="28"/>
+        </w:rPr>
+        <w:t xml:space="preserve"> (4-fold)</w:t>
+      </w:r>
+      <w:r>
+        <w:rPr>
+          <w:rFonts w:ascii="Garamond" w:hAnsi="Garamond"/>
           <w:sz w:val="28"/>
           <w:szCs w:val="28"/>
         </w:rPr>
         <w:t>.</w:t>
       </w:r>
-    </w:p>
-    <w:p>
-      <w:pPr>
-        <w:rPr>
-          <w:rFonts w:ascii="Garamond" w:hAnsi="Garamond"/>
-          <w:sz w:val="28"/>
-          <w:szCs w:val="28"/>
-        </w:rPr>
-      </w:pPr>
-      <w:r>
-        <w:rPr>
-          <w:rFonts w:ascii="Garamond" w:hAnsi="Garamond"/>
-          <w:sz w:val="28"/>
-          <w:szCs w:val="28"/>
-        </w:rPr>
-        <w:lastRenderedPageBreak/>
-        <w:tab/>
-      </w:r>
-      <w:r>
-        <w:rPr>
-          <w:rFonts w:ascii="Garamond" w:hAnsi="Garamond"/>
-          <w:sz w:val="28"/>
-          <w:szCs w:val="28"/>
-        </w:rPr>
-        <w:t>Because of their mean MAEs, r</w:t>
-      </w:r>
-      <w:r>
-        <w:rPr>
-          <w:rFonts w:ascii="Garamond" w:hAnsi="Garamond"/>
-          <w:sz w:val="28"/>
-          <w:szCs w:val="28"/>
-        </w:rPr>
-        <w:t xml:space="preserve">andom-forest and decision-tree regressors were chosen to </w:t>
-      </w:r>
-      <w:r>
-        <w:rPr>
-          <w:rFonts w:ascii="Garamond" w:hAnsi="Garamond"/>
-          <w:sz w:val="28"/>
-          <w:szCs w:val="28"/>
-        </w:rPr>
-        <w:t xml:space="preserve">progress and </w:t>
-      </w:r>
-      <w:r>
-        <w:rPr>
-          <w:rFonts w:ascii="Garamond" w:hAnsi="Garamond"/>
-          <w:sz w:val="28"/>
-          <w:szCs w:val="28"/>
-        </w:rPr>
-        <w:t>be refined via RSCV</w:t>
-      </w:r>
-      <w:r>
-        <w:rPr>
-          <w:rFonts w:ascii="Garamond" w:hAnsi="Garamond"/>
-          <w:sz w:val="28"/>
-          <w:szCs w:val="28"/>
-        </w:rPr>
-        <w:t xml:space="preserve"> (4-fold)</w:t>
-      </w:r>
-      <w:r>
-        <w:rPr>
-          <w:rFonts w:ascii="Garamond" w:hAnsi="Garamond"/>
-          <w:sz w:val="28"/>
-          <w:szCs w:val="28"/>
-        </w:rPr>
-        <w:t>.</w:t>
-      </w:r>
       <w:r>
         <w:rPr>
           <w:rFonts w:ascii="Garamond" w:hAnsi="Garamond"/>
@@ -1585,7 +1638,45 @@
           <w:sz w:val="28"/>
           <w:szCs w:val="28"/>
         </w:rPr>
-        <w:t xml:space="preserve"> Due to the high cost of training with only marginal performance improvement, I chose the decision-tree as the final model to refine.</w:t>
+        <w:t xml:space="preserve"> Due to the high cost of training with only marginal performance improvement, </w:t>
+      </w:r>
+      <w:r>
+        <w:rPr>
+          <w:rFonts w:ascii="Garamond" w:hAnsi="Garamond"/>
+          <w:b/>
+          <w:bCs/>
+          <w:sz w:val="28"/>
+          <w:szCs w:val="28"/>
+        </w:rPr>
+        <w:t xml:space="preserve">decision-tree </w:t>
+      </w:r>
+      <w:r>
+        <w:rPr>
+          <w:rFonts w:ascii="Garamond" w:hAnsi="Garamond"/>
+          <w:b/>
+          <w:bCs/>
+          <w:sz w:val="28"/>
+          <w:szCs w:val="28"/>
+        </w:rPr>
+        <w:t xml:space="preserve">regression was chosen </w:t>
+      </w:r>
+      <w:r>
+        <w:rPr>
+          <w:rFonts w:ascii="Garamond" w:hAnsi="Garamond"/>
+          <w:b/>
+          <w:bCs/>
+          <w:sz w:val="28"/>
+          <w:szCs w:val="28"/>
+        </w:rPr>
+        <w:t>as the final model</w:t>
+      </w:r>
+      <w:r>
+        <w:rPr>
+          <w:rFonts w:ascii="Garamond" w:hAnsi="Garamond"/>
+          <w:sz w:val="28"/>
+          <w:szCs w:val="28"/>
+        </w:rPr>
+        <w:t xml:space="preserve"> to refine.</w:t>
       </w:r>
     </w:p>
     <w:p>
@@ -1662,26 +1753,42 @@
       </w:pPr>
       <w:r>
         <w:rPr>
-          <w:rFonts w:ascii="Garamond" w:hAnsi="Garamond" w:cs="Times New Roman"/>
-          <w:b/>
-          <w:bCs/>
+          <w:rFonts w:ascii="Garamond" w:hAnsi="Garamond"/>
+          <w:sz w:val="28"/>
+          <w:szCs w:val="28"/>
+        </w:rPr>
+        <w:br w:type="page"/>
+      </w:r>
+    </w:p>
+    <w:p>
+      <w:pPr>
+        <w:rPr>
+          <w:rFonts w:ascii="Garamond" w:hAnsi="Garamond"/>
+          <w:sz w:val="28"/>
+          <w:szCs w:val="28"/>
+        </w:rPr>
+      </w:pPr>
+      <w:r>
+        <w:rPr>
+          <w:rFonts w:ascii="Garamond" w:hAnsi="Garamond"/>
           <w:noProof/>
           <w:sz w:val="28"/>
           <w:szCs w:val="28"/>
         </w:rPr>
+        <w:lastRenderedPageBreak/>
         <w:drawing>
-          <wp:anchor distT="0" distB="0" distL="114300" distR="114300" simplePos="0" relativeHeight="251662336" behindDoc="0" locked="0" layoutInCell="1" allowOverlap="1" wp14:anchorId="4EE1001A" wp14:editId="4C5BD170">
+          <wp:anchor distT="182880" distB="182880" distL="114300" distR="114300" simplePos="0" relativeHeight="251663360" behindDoc="0" locked="0" layoutInCell="1" allowOverlap="1" wp14:anchorId="37565489" wp14:editId="3A260651">
             <wp:simplePos x="0" y="0"/>
             <wp:positionH relativeFrom="page">
-              <wp:posOffset>996950</wp:posOffset>
+              <wp:align>center</wp:align>
             </wp:positionH>
-            <wp:positionV relativeFrom="paragraph">
-              <wp:posOffset>363292</wp:posOffset>
+            <wp:positionV relativeFrom="page">
+              <wp:posOffset>1543757</wp:posOffset>
             </wp:positionV>
-            <wp:extent cx="5778500" cy="3200400"/>
+            <wp:extent cx="5448301" cy="3017520"/>
             <wp:effectExtent l="0" t="0" r="0" b="0"/>
             <wp:wrapTopAndBottom/>
-            <wp:docPr id="2" name="Picture 2"/>
+            <wp:docPr id="4" name="Picture 4"/>
             <wp:cNvGraphicFramePr>
               <a:graphicFrameLocks xmlns:a="http://schemas.openxmlformats.org/drawingml/2006/main" noChangeAspect="1"/>
             </wp:cNvGraphicFramePr>
@@ -1689,7 +1796,7 @@
               <a:graphicData uri="http://schemas.openxmlformats.org/drawingml/2006/picture">
                 <pic:pic xmlns:pic="http://schemas.openxmlformats.org/drawingml/2006/picture">
                   <pic:nvPicPr>
-                    <pic:cNvPr id="2" name="Picture 2"/>
+                    <pic:cNvPr id="4" name="Picture 4"/>
                     <pic:cNvPicPr/>
                   </pic:nvPicPr>
                   <pic:blipFill>
@@ -1707,7 +1814,7 @@
                   <pic:spPr>
                     <a:xfrm>
                       <a:off x="0" y="0"/>
-                      <a:ext cx="5778500" cy="3200400"/>
+                      <a:ext cx="5448301" cy="3017520"/>
                     </a:xfrm>
                     <a:prstGeom prst="rect">
                       <a:avLst/>
@@ -1722,6 +1829,9 @@
             <wp14:sizeRelH relativeFrom="margin">
               <wp14:pctWidth>0</wp14:pctWidth>
             </wp14:sizeRelH>
+            <wp14:sizeRelV relativeFrom="margin">
+              <wp14:pctHeight>0</wp14:pctHeight>
+            </wp14:sizeRelV>
           </wp:anchor>
         </w:drawing>
       </w:r>
@@ -1732,7 +1842,64 @@
           <w:szCs w:val="28"/>
         </w:rPr>
         <w:tab/>
-        <w:t>Finally, the final model’s MAE of predictions against the test set was 0.0863</w:t>
+      </w:r>
+      <w:r>
+        <w:rPr>
+          <w:rFonts w:ascii="Garamond" w:hAnsi="Garamond"/>
+          <w:b/>
+          <w:bCs/>
+          <w:sz w:val="28"/>
+          <w:szCs w:val="28"/>
+        </w:rPr>
+        <w:t>Interpreting the model</w:t>
+      </w:r>
+      <w:r>
+        <w:rPr>
+          <w:rFonts w:ascii="Garamond" w:hAnsi="Garamond"/>
+          <w:sz w:val="28"/>
+          <w:szCs w:val="28"/>
+        </w:rPr>
+        <w:t xml:space="preserve"> is downright confusing, as it has 119 branches</w:t>
+      </w:r>
+      <w:r>
+        <w:rPr>
+          <w:rFonts w:ascii="Garamond" w:hAnsi="Garamond"/>
+          <w:sz w:val="28"/>
+          <w:szCs w:val="28"/>
+        </w:rPr>
+        <w:t xml:space="preserve"> and 143 features</w:t>
+      </w:r>
+      <w:r>
+        <w:rPr>
+          <w:rFonts w:ascii="Garamond" w:hAnsi="Garamond"/>
+          <w:sz w:val="28"/>
+          <w:szCs w:val="28"/>
+        </w:rPr>
+        <w:t xml:space="preserve">. </w:t>
+      </w:r>
+      <w:r>
+        <w:rPr>
+          <w:rFonts w:ascii="Garamond" w:hAnsi="Garamond"/>
+          <w:sz w:val="28"/>
+          <w:szCs w:val="28"/>
+        </w:rPr>
+        <w:t xml:space="preserve">The most helpful features in reducing error for the model </w:t>
+      </w:r>
+      <w:r>
+        <w:rPr>
+          <w:rFonts w:ascii="Garamond" w:hAnsi="Garamond"/>
+          <w:sz w:val="28"/>
+          <w:szCs w:val="28"/>
+        </w:rPr>
+        <w:t>were</w:t>
+      </w:r>
+      <w:r>
+        <w:rPr>
+          <w:rFonts w:ascii="Garamond" w:hAnsi="Garamond"/>
+          <w:sz w:val="28"/>
+          <w:szCs w:val="28"/>
+        </w:rPr>
+        <w:t xml:space="preserve"> “store of type-B” and “Department 92”</w:t>
       </w:r>
       <w:r>
         <w:rPr>
@@ -1742,68 +1909,701 @@
         </w:rPr>
         <w:t>.</w:t>
       </w:r>
-    </w:p>
-    <w:p>
-      <w:pPr>
-        <w:rPr>
-          <w:rFonts w:ascii="Garamond" w:hAnsi="Garamond"/>
-          <w:sz w:val="28"/>
-          <w:szCs w:val="28"/>
-        </w:rPr>
-      </w:pPr>
-    </w:p>
-    <w:p>
-      <w:pPr>
-        <w:jc w:val="center"/>
+      <w:r>
+        <w:rPr>
+          <w:rFonts w:ascii="Garamond" w:hAnsi="Garamond"/>
+          <w:sz w:val="28"/>
+          <w:szCs w:val="28"/>
+        </w:rPr>
+        <w:t xml:space="preserve"> I honestly don’t know what to make of this. </w:t>
+      </w:r>
+      <w:r>
+        <w:rPr>
+          <w:rFonts w:ascii="Garamond" w:hAnsi="Garamond"/>
+          <w:sz w:val="28"/>
+          <w:szCs w:val="28"/>
+        </w:rPr>
+        <w:t>I concede that c</w:t>
+      </w:r>
+      <w:r>
+        <w:rPr>
+          <w:rFonts w:ascii="Garamond" w:hAnsi="Garamond"/>
+          <w:sz w:val="28"/>
+          <w:szCs w:val="28"/>
+        </w:rPr>
+        <w:t xml:space="preserve">hoosing to go with a simpler decision tree </w:t>
+      </w:r>
+      <w:r>
+        <w:rPr>
+          <w:rFonts w:ascii="Garamond" w:hAnsi="Garamond"/>
+          <w:sz w:val="28"/>
+          <w:szCs w:val="28"/>
+        </w:rPr>
+        <w:t>(</w:t>
+      </w:r>
+      <w:proofErr w:type="gramStart"/>
+      <w:r>
+        <w:rPr>
+          <w:rFonts w:ascii="Garamond" w:hAnsi="Garamond"/>
+          <w:sz w:val="28"/>
+          <w:szCs w:val="28"/>
+        </w:rPr>
+        <w:t>i.e.</w:t>
+      </w:r>
+      <w:proofErr w:type="gramEnd"/>
+      <w:r>
+        <w:rPr>
+          <w:rFonts w:ascii="Garamond" w:hAnsi="Garamond"/>
+          <w:sz w:val="28"/>
+          <w:szCs w:val="28"/>
+        </w:rPr>
+        <w:t xml:space="preserve"> 10 branches) </w:t>
+      </w:r>
+      <w:r>
+        <w:rPr>
+          <w:rFonts w:ascii="Garamond" w:hAnsi="Garamond"/>
+          <w:sz w:val="28"/>
+          <w:szCs w:val="28"/>
+        </w:rPr>
+        <w:t xml:space="preserve">would have provided much more interpretability, </w:t>
+      </w:r>
+      <w:r>
+        <w:rPr>
+          <w:rFonts w:ascii="Garamond" w:hAnsi="Garamond"/>
+          <w:sz w:val="28"/>
+          <w:szCs w:val="28"/>
+        </w:rPr>
+        <w:t>but it would have come</w:t>
+      </w:r>
+      <w:r>
+        <w:rPr>
+          <w:rFonts w:ascii="Garamond" w:hAnsi="Garamond"/>
+          <w:sz w:val="28"/>
+          <w:szCs w:val="28"/>
+        </w:rPr>
+        <w:t xml:space="preserve"> at the cost of accuracy</w:t>
+      </w:r>
+      <w:r>
+        <w:rPr>
+          <w:rFonts w:ascii="Garamond" w:hAnsi="Garamond"/>
+          <w:sz w:val="28"/>
+          <w:szCs w:val="28"/>
+        </w:rPr>
+        <w:t>;</w:t>
+      </w:r>
+      <w:r>
+        <w:rPr>
+          <w:rFonts w:ascii="Garamond" w:hAnsi="Garamond"/>
+          <w:sz w:val="28"/>
+          <w:szCs w:val="28"/>
+        </w:rPr>
+        <w:t xml:space="preserve"> </w:t>
+      </w:r>
+      <w:r>
+        <w:rPr>
+          <w:rFonts w:ascii="Garamond" w:hAnsi="Garamond"/>
+          <w:sz w:val="28"/>
+          <w:szCs w:val="28"/>
+        </w:rPr>
+        <w:t>a</w:t>
+      </w:r>
+      <w:r>
+        <w:rPr>
+          <w:rFonts w:ascii="Garamond" w:hAnsi="Garamond"/>
+          <w:sz w:val="28"/>
+          <w:szCs w:val="28"/>
+        </w:rPr>
+        <w:t xml:space="preserve"> tree with 8 branches had a MAE of 0.454 and 37 branches had 0.160.</w:t>
+      </w:r>
+    </w:p>
+    <w:p>
+      <w:pPr>
+        <w:ind w:firstLine="720"/>
+        <w:rPr>
+          <w:rFonts w:ascii="Garamond" w:hAnsi="Garamond"/>
+          <w:sz w:val="28"/>
+          <w:szCs w:val="28"/>
+        </w:rPr>
+      </w:pPr>
+      <w:r>
         <w:rPr>
           <w:rFonts w:ascii="Garamond" w:hAnsi="Garamond" w:cs="Times New Roman"/>
           <w:i/>
           <w:iCs/>
+          <w:noProof/>
           <w:sz w:val="20"/>
           <w:szCs w:val="20"/>
         </w:rPr>
-      </w:pPr>
-      <w:r>
-        <w:rPr>
-          <w:rFonts w:ascii="Garamond" w:hAnsi="Garamond" w:cs="Times New Roman"/>
-          <w:i/>
-          <w:iCs/>
-          <w:sz w:val="20"/>
-          <w:szCs w:val="20"/>
-        </w:rPr>
-        <w:t>Since the testing data spans many stores, departments, years, and is randomized</w:t>
-      </w:r>
-      <w:r>
-        <w:rPr>
-          <w:rFonts w:ascii="Garamond" w:hAnsi="Garamond" w:cs="Times New Roman"/>
-          <w:i/>
-          <w:iCs/>
-          <w:sz w:val="20"/>
-          <w:szCs w:val="20"/>
-        </w:rPr>
-        <w:t>,</w:t>
-      </w:r>
-    </w:p>
-    <w:p>
-      <w:pPr>
-        <w:jc w:val="center"/>
-        <w:rPr>
-          <w:rFonts w:ascii="Garamond" w:hAnsi="Garamond" w:cs="Times New Roman"/>
-          <w:i/>
-          <w:iCs/>
-          <w:sz w:val="20"/>
-          <w:szCs w:val="20"/>
-        </w:rPr>
-      </w:pPr>
-      <w:r>
-        <w:rPr>
-          <w:rFonts w:ascii="Garamond" w:hAnsi="Garamond" w:cs="Times New Roman"/>
-          <w:i/>
-          <w:iCs/>
-          <w:sz w:val="20"/>
-          <w:szCs w:val="20"/>
-        </w:rPr>
-        <w:t>this is my best approximation of how to visualize truth vs. predictions</w:t>
+        <mc:AlternateContent>
+          <mc:Choice Requires="wpg">
+            <w:drawing>
+              <wp:anchor distT="0" distB="0" distL="114300" distR="114300" simplePos="0" relativeHeight="251666432" behindDoc="0" locked="0" layoutInCell="1" allowOverlap="1" wp14:anchorId="504B9EC9" wp14:editId="5FCD1D67">
+                <wp:simplePos x="0" y="0"/>
+                <wp:positionH relativeFrom="page">
+                  <wp:align>center</wp:align>
+                </wp:positionH>
+                <wp:positionV relativeFrom="page">
+                  <wp:posOffset>6371863</wp:posOffset>
+                </wp:positionV>
+                <wp:extent cx="4678882" cy="3268463"/>
+                <wp:effectExtent l="0" t="0" r="7620" b="0"/>
+                <wp:wrapTopAndBottom/>
+                <wp:docPr id="6" name="Group 6"/>
+                <wp:cNvGraphicFramePr>
+                  <a:graphicFrameLocks xmlns:a="http://schemas.openxmlformats.org/drawingml/2006/main" noChangeAspect="1"/>
+                </wp:cNvGraphicFramePr>
+                <a:graphic xmlns:a="http://schemas.openxmlformats.org/drawingml/2006/main">
+                  <a:graphicData uri="http://schemas.microsoft.com/office/word/2010/wordprocessingGroup">
+                    <wpg:wgp>
+                      <wpg:cNvGrpSpPr>
+                        <a:grpSpLocks noChangeAspect="1"/>
+                      </wpg:cNvGrpSpPr>
+                      <wpg:grpSpPr>
+                        <a:xfrm>
+                          <a:off x="0" y="0"/>
+                          <a:ext cx="4678882" cy="3268463"/>
+                          <a:chOff x="0" y="0"/>
+                          <a:chExt cx="5778500" cy="4184732"/>
+                        </a:xfrm>
+                      </wpg:grpSpPr>
+                      <pic:pic xmlns:pic="http://schemas.openxmlformats.org/drawingml/2006/picture">
+                        <pic:nvPicPr>
+                          <pic:cNvPr id="2" name="Picture 2"/>
+                          <pic:cNvPicPr>
+                            <a:picLocks noChangeAspect="1"/>
+                          </pic:cNvPicPr>
+                        </pic:nvPicPr>
+                        <pic:blipFill>
+                          <a:blip r:embed="rId10">
+                            <a:extLst>
+                              <a:ext uri="{28A0092B-C50C-407E-A947-70E740481C1C}">
+                                <a14:useLocalDpi xmlns:a14="http://schemas.microsoft.com/office/drawing/2010/main" val="0"/>
+                              </a:ext>
+                            </a:extLst>
+                          </a:blip>
+                          <a:stretch>
+                            <a:fillRect/>
+                          </a:stretch>
+                        </pic:blipFill>
+                        <pic:spPr>
+                          <a:xfrm>
+                            <a:off x="0" y="0"/>
+                            <a:ext cx="5778500" cy="3200400"/>
+                          </a:xfrm>
+                          <a:prstGeom prst="rect">
+                            <a:avLst/>
+                          </a:prstGeom>
+                          <a:solidFill>
+                            <a:srgbClr val="E6E6EE"/>
+                          </a:solidFill>
+                        </pic:spPr>
+                      </pic:pic>
+                      <wps:wsp>
+                        <wps:cNvPr id="217" name="Text Box 2"/>
+                        <wps:cNvSpPr txBox="1">
+                          <a:spLocks noChangeArrowheads="1"/>
+                        </wps:cNvSpPr>
+                        <wps:spPr bwMode="auto">
+                          <a:xfrm>
+                            <a:off x="925934" y="3333508"/>
+                            <a:ext cx="3932158" cy="851224"/>
+                          </a:xfrm>
+                          <a:prstGeom prst="rect">
+                            <a:avLst/>
+                          </a:prstGeom>
+                          <a:noFill/>
+                          <a:ln w="9525">
+                            <a:noFill/>
+                            <a:miter lim="800000"/>
+                            <a:headEnd/>
+                            <a:tailEnd/>
+                          </a:ln>
+                        </wps:spPr>
+                        <wps:txbx>
+                          <w:txbxContent>
+                            <w:p>
+                              <w:pPr>
+                                <w:jc w:val="center"/>
+                                <w:rPr>
+                                  <w:rFonts w:ascii="Garamond" w:hAnsi="Garamond"/>
+                                  <w:i/>
+                                  <w:iCs/>
+                                  <w:sz w:val="20"/>
+                                  <w:szCs w:val="20"/>
+                                </w:rPr>
+                              </w:pPr>
+                              <w:r>
+                                <w:rPr>
+                                  <w:rFonts w:ascii="Garamond" w:hAnsi="Garamond"/>
+                                  <w:i/>
+                                  <w:iCs/>
+                                  <w:sz w:val="20"/>
+                                  <w:szCs w:val="20"/>
+                                </w:rPr>
+                                <w:t>Since the testing data spans many stores, departments, years, and is randomized due to splitting the data, this is my best approximation of how to visualize truth vs. predictions</w:t>
+                              </w:r>
+                            </w:p>
+                          </w:txbxContent>
+                        </wps:txbx>
+                        <wps:bodyPr rot="0" vert="horz" wrap="square" lIns="91440" tIns="45720" rIns="91440" bIns="45720" anchor="t" anchorCtr="0">
+                          <a:spAutoFit/>
+                        </wps:bodyPr>
+                      </wps:wsp>
+                    </wpg:wgp>
+                  </a:graphicData>
+                </a:graphic>
+                <wp14:sizeRelV relativeFrom="margin">
+                  <wp14:pctHeight>0</wp14:pctHeight>
+                </wp14:sizeRelV>
+              </wp:anchor>
+            </w:drawing>
+          </mc:Choice>
+          <mc:Fallback>
+            <w:pict>
+              <v:group w14:anchorId="504B9EC9" id="Group 6" o:spid="_x0000_s1026" style="position:absolute;left:0;text-align:left;margin-left:0;margin-top:501.7pt;width:368.4pt;height:257.35pt;z-index:251666432;mso-position-horizontal:center;mso-position-horizontal-relative:page;mso-position-vertical-relative:page;mso-height-relative:margin" coordsize="57785,41847" o:gfxdata="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">
+                <o:lock v:ext="edit" aspectratio="t"/>
+                <v:shapetype id="_x0000_t75" coordsize="21600,21600" o:spt="75" o:preferrelative="t" path="m@4@5l@4@11@9@11@9@5xe" filled="f" stroked="f">
+                  <v:stroke joinstyle="miter"/>
+                  <v:formulas>
+                    <v:f eqn="if lineDrawn pixelLineWidth 0"/>
+                    <v:f eqn="sum @0 1 0"/>
+                    <v:f eqn="sum 0 0 @1"/>
+                    <v:f eqn="prod @2 1 2"/>
+                    <v:f eqn="prod @3 21600 pixelWidth"/>
+                    <v:f eqn="prod @3 21600 pixelHeight"/>
+                    <v:f eqn="sum @0 0 1"/>
+                    <v:f eqn="prod @6 1 2"/>
+                    <v:f eqn="prod @7 21600 pixelWidth"/>
+                    <v:f eqn="sum @8 21600 0"/>
+                    <v:f eqn="prod @7 21600 pixelHeight"/>
+                    <v:f eqn="sum @10 21600 0"/>
+                  </v:formulas>
+                  <v:path o:extrusionok="f" gradientshapeok="t" o:connecttype="rect"/>
+                  <o:lock v:ext="edit" aspectratio="t"/>
+                </v:shapetype>
+                <v:shape id="Picture 2" o:spid="_x0000_s1027" type="#_x0000_t75" style="position:absolute;width:57785;height:32004;visibility:visible;mso-wrap-style:square" o:gfxdata="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" filled="t" fillcolor="#e6e6ee">
+                  <v:imagedata r:id="rId11" o:title=""/>
+                </v:shape>
+                <v:shapetype id="_x0000_t202" coordsize="21600,21600" o:spt="202" path="m,l,21600r21600,l21600,xe">
+                  <v:stroke joinstyle="miter"/>
+                  <v:path gradientshapeok="t" o:connecttype="rect"/>
+                </v:shapetype>
+                <v:shape id="Text Box 2" o:spid="_x0000_s1028" type="#_x0000_t202" style="position:absolute;left:9259;top:33335;width:39321;height:8512;visibility:visible;mso-wrap-style:square;v-text-anchor:top" o:gfxdata="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" filled="f" stroked="f">
+                  <v:textbox style="mso-fit-shape-to-text:t">
+                    <w:txbxContent>
+                      <w:p>
+                        <w:pPr>
+                          <w:jc w:val="center"/>
+                          <w:rPr>
+                            <w:rFonts w:ascii="Garamond" w:hAnsi="Garamond"/>
+                            <w:i/>
+                            <w:iCs/>
+                            <w:sz w:val="20"/>
+                            <w:szCs w:val="20"/>
+                          </w:rPr>
+                        </w:pPr>
+                        <w:r>
+                          <w:rPr>
+                            <w:rFonts w:ascii="Garamond" w:hAnsi="Garamond"/>
+                            <w:i/>
+                            <w:iCs/>
+                            <w:sz w:val="20"/>
+                            <w:szCs w:val="20"/>
+                          </w:rPr>
+                          <w:t>Since the testing data spans many stores, departments, years, and is randomized due to splitting the data, this is my best approximation of how to visualize truth vs. predictions</w:t>
+                        </w:r>
+                      </w:p>
+                    </w:txbxContent>
+                  </v:textbox>
+                </v:shape>
+                <w10:wrap type="topAndBottom" anchorx="page" anchory="page"/>
+              </v:group>
+            </w:pict>
+          </mc:Fallback>
+        </mc:AlternateContent>
+      </w:r>
+      <w:r>
+        <w:rPr>
+          <w:rFonts w:ascii="Garamond" w:hAnsi="Garamond"/>
+          <w:b/>
+          <w:bCs/>
+          <w:sz w:val="28"/>
+          <w:szCs w:val="28"/>
+        </w:rPr>
+        <w:t>The r</w:t>
+      </w:r>
+      <w:r>
+        <w:rPr>
+          <w:rFonts w:ascii="Garamond" w:hAnsi="Garamond"/>
+          <w:b/>
+          <w:bCs/>
+          <w:sz w:val="28"/>
+          <w:szCs w:val="28"/>
+        </w:rPr>
+        <w:t>esults</w:t>
+      </w:r>
+      <w:r>
+        <w:rPr>
+          <w:rFonts w:ascii="Garamond" w:hAnsi="Garamond"/>
+          <w:sz w:val="28"/>
+          <w:szCs w:val="28"/>
+        </w:rPr>
+        <w:t xml:space="preserve"> of</w:t>
+      </w:r>
+      <w:r>
+        <w:rPr>
+          <w:rFonts w:ascii="Garamond" w:hAnsi="Garamond"/>
+          <w:sz w:val="28"/>
+          <w:szCs w:val="28"/>
+        </w:rPr>
+        <w:t xml:space="preserve"> the final model’s MAE of predictions against the test set was </w:t>
+      </w:r>
+      <w:r>
+        <w:rPr>
+          <w:rFonts w:ascii="Garamond" w:hAnsi="Garamond"/>
+          <w:b/>
+          <w:bCs/>
+          <w:sz w:val="28"/>
+          <w:szCs w:val="28"/>
+        </w:rPr>
+        <w:t>0.0863</w:t>
+      </w:r>
+      <w:r>
+        <w:rPr>
+          <w:rFonts w:ascii="Garamond" w:hAnsi="Garamond"/>
+          <w:sz w:val="28"/>
+          <w:szCs w:val="28"/>
+        </w:rPr>
+        <w:t>.</w:t>
+      </w:r>
+      <w:r>
+        <w:rPr>
+          <w:rFonts w:ascii="Garamond" w:hAnsi="Garamond"/>
+          <w:sz w:val="28"/>
+          <w:szCs w:val="28"/>
+        </w:rPr>
+        <w:t xml:space="preserve"> You can view the predictions vs. the true values </w:t>
+      </w:r>
+      <w:r>
+        <w:rPr>
+          <w:rFonts w:ascii="Garamond" w:hAnsi="Garamond"/>
+          <w:sz w:val="28"/>
+          <w:szCs w:val="28"/>
+        </w:rPr>
+        <w:t xml:space="preserve">(aggregated) </w:t>
+      </w:r>
+      <w:r>
+        <w:rPr>
+          <w:rFonts w:ascii="Garamond" w:hAnsi="Garamond"/>
+          <w:sz w:val="28"/>
+          <w:szCs w:val="28"/>
+        </w:rPr>
+        <w:t>below:</w:t>
+      </w:r>
+    </w:p>
+    <w:p>
+      <w:pPr>
+        <w:rPr>
+          <w:rFonts w:ascii="Garamond" w:hAnsi="Garamond"/>
+          <w:b/>
+          <w:bCs/>
+          <w:sz w:val="28"/>
+          <w:szCs w:val="28"/>
+        </w:rPr>
+      </w:pPr>
+      <w:r>
+        <w:rPr>
+          <w:rFonts w:ascii="Garamond" w:hAnsi="Garamond"/>
+          <w:b/>
+          <w:bCs/>
+          <w:sz w:val="28"/>
+          <w:szCs w:val="28"/>
+        </w:rPr>
+        <w:lastRenderedPageBreak/>
+        <w:t>Further Research</w:t>
+      </w:r>
+    </w:p>
+    <w:p>
+      <w:pPr>
+        <w:ind w:firstLine="360"/>
+        <w:rPr>
+          <w:rFonts w:ascii="Garamond" w:hAnsi="Garamond"/>
+          <w:sz w:val="28"/>
+          <w:szCs w:val="28"/>
+        </w:rPr>
+      </w:pPr>
+      <w:r>
+        <w:rPr>
+          <w:rFonts w:ascii="Garamond" w:hAnsi="Garamond"/>
+          <w:sz w:val="28"/>
+          <w:szCs w:val="28"/>
+        </w:rPr>
+        <w:t>While the focus of this project was to learn the data-science methodology and stack by creating a project that would have business-impact, there is more that I would have liked to have done</w:t>
+      </w:r>
+      <w:r>
+        <w:rPr>
+          <w:rFonts w:ascii="Garamond" w:hAnsi="Garamond"/>
+          <w:sz w:val="28"/>
+          <w:szCs w:val="28"/>
+        </w:rPr>
+        <w:t>:</w:t>
+      </w:r>
+    </w:p>
+    <w:p>
+      <w:pPr>
+        <w:pStyle w:val="ListParagraph"/>
+        <w:numPr>
+          <w:ilvl w:val="0"/>
+          <w:numId w:val="5"/>
+        </w:numPr>
+        <w:rPr>
+          <w:rFonts w:ascii="Garamond" w:hAnsi="Garamond"/>
+          <w:sz w:val="28"/>
+          <w:szCs w:val="28"/>
+        </w:rPr>
+      </w:pPr>
+      <w:r>
+        <w:rPr>
+          <w:rFonts w:ascii="Garamond" w:hAnsi="Garamond"/>
+          <w:sz w:val="28"/>
+          <w:szCs w:val="28"/>
+        </w:rPr>
+        <w:t xml:space="preserve">Use </w:t>
+      </w:r>
+      <w:proofErr w:type="spellStart"/>
+      <w:r>
+        <w:rPr>
+          <w:rFonts w:ascii="Garamond" w:hAnsi="Garamond"/>
+          <w:sz w:val="28"/>
+          <w:szCs w:val="28"/>
+        </w:rPr>
+        <w:t>statsmodels</w:t>
+      </w:r>
+      <w:proofErr w:type="spellEnd"/>
+      <w:r>
+        <w:rPr>
+          <w:rFonts w:ascii="Garamond" w:hAnsi="Garamond"/>
+          <w:sz w:val="28"/>
+          <w:szCs w:val="28"/>
+        </w:rPr>
+        <w:t xml:space="preserve"> </w:t>
+      </w:r>
+      <w:proofErr w:type="spellStart"/>
+      <w:r>
+        <w:rPr>
+          <w:rFonts w:ascii="Garamond" w:hAnsi="Garamond"/>
+          <w:sz w:val="28"/>
+          <w:szCs w:val="28"/>
+        </w:rPr>
+        <w:t>tsa</w:t>
+      </w:r>
+      <w:proofErr w:type="spellEnd"/>
+      <w:r>
+        <w:rPr>
+          <w:rFonts w:ascii="Garamond" w:hAnsi="Garamond"/>
+          <w:sz w:val="28"/>
+          <w:szCs w:val="28"/>
+        </w:rPr>
+        <w:t xml:space="preserve"> (time-series analysis) to decompose this series and find the:</w:t>
+      </w:r>
+    </w:p>
+    <w:p>
+      <w:pPr>
+        <w:pStyle w:val="ListParagraph"/>
+        <w:numPr>
+          <w:ilvl w:val="1"/>
+          <w:numId w:val="5"/>
+        </w:numPr>
+        <w:rPr>
+          <w:rFonts w:ascii="Garamond" w:hAnsi="Garamond"/>
+          <w:sz w:val="28"/>
+          <w:szCs w:val="28"/>
+        </w:rPr>
+      </w:pPr>
+      <w:r>
+        <w:rPr>
+          <w:rFonts w:ascii="Garamond" w:hAnsi="Garamond"/>
+          <w:sz w:val="28"/>
+          <w:szCs w:val="28"/>
+        </w:rPr>
+        <w:t>Trend</w:t>
+      </w:r>
+    </w:p>
+    <w:p>
+      <w:pPr>
+        <w:pStyle w:val="ListParagraph"/>
+        <w:numPr>
+          <w:ilvl w:val="1"/>
+          <w:numId w:val="5"/>
+        </w:numPr>
+        <w:rPr>
+          <w:rFonts w:ascii="Garamond" w:hAnsi="Garamond"/>
+          <w:sz w:val="28"/>
+          <w:szCs w:val="28"/>
+        </w:rPr>
+      </w:pPr>
+      <w:r>
+        <w:rPr>
+          <w:rFonts w:ascii="Garamond" w:hAnsi="Garamond"/>
+          <w:sz w:val="28"/>
+          <w:szCs w:val="28"/>
+        </w:rPr>
+        <w:t>Seasonality</w:t>
+      </w:r>
+    </w:p>
+    <w:p>
+      <w:pPr>
+        <w:pStyle w:val="ListParagraph"/>
+        <w:numPr>
+          <w:ilvl w:val="1"/>
+          <w:numId w:val="5"/>
+        </w:numPr>
+        <w:rPr>
+          <w:rFonts w:ascii="Garamond" w:hAnsi="Garamond"/>
+          <w:sz w:val="28"/>
+          <w:szCs w:val="28"/>
+        </w:rPr>
+      </w:pPr>
+      <w:r>
+        <w:rPr>
+          <w:rFonts w:ascii="Garamond" w:hAnsi="Garamond"/>
+          <w:sz w:val="28"/>
+          <w:szCs w:val="28"/>
+        </w:rPr>
+        <w:t>Residuals</w:t>
+      </w:r>
+    </w:p>
+    <w:p>
+      <w:pPr>
+        <w:pStyle w:val="ListParagraph"/>
+        <w:numPr>
+          <w:ilvl w:val="0"/>
+          <w:numId w:val="5"/>
+        </w:numPr>
+        <w:rPr>
+          <w:rFonts w:ascii="Garamond" w:hAnsi="Garamond"/>
+          <w:sz w:val="28"/>
+          <w:szCs w:val="28"/>
+        </w:rPr>
+      </w:pPr>
+      <w:r>
+        <w:rPr>
+          <w:rFonts w:ascii="Garamond" w:hAnsi="Garamond"/>
+          <w:sz w:val="28"/>
+          <w:szCs w:val="28"/>
+        </w:rPr>
+        <w:t>Apply auto-regressive integrated moving average (ARIMA)</w:t>
+      </w:r>
+    </w:p>
+    <w:p>
+      <w:pPr>
+        <w:pStyle w:val="ListParagraph"/>
+        <w:numPr>
+          <w:ilvl w:val="1"/>
+          <w:numId w:val="5"/>
+        </w:numPr>
+        <w:rPr>
+          <w:rFonts w:ascii="Garamond" w:hAnsi="Garamond"/>
+          <w:sz w:val="28"/>
+          <w:szCs w:val="28"/>
+        </w:rPr>
+      </w:pPr>
+      <w:r>
+        <w:rPr>
+          <w:rFonts w:ascii="Garamond" w:hAnsi="Garamond"/>
+          <w:sz w:val="28"/>
+          <w:szCs w:val="28"/>
+        </w:rPr>
+        <w:t xml:space="preserve">This is </w:t>
+      </w:r>
+      <w:r>
+        <w:rPr>
+          <w:rFonts w:ascii="Garamond" w:hAnsi="Garamond"/>
+          <w:sz w:val="28"/>
+          <w:szCs w:val="28"/>
+        </w:rPr>
+        <w:t xml:space="preserve">almost </w:t>
+      </w:r>
+      <w:r>
+        <w:rPr>
+          <w:rFonts w:ascii="Garamond" w:hAnsi="Garamond"/>
+          <w:sz w:val="28"/>
+          <w:szCs w:val="28"/>
+        </w:rPr>
+        <w:t>redundant of the previous point, but I find worth noting</w:t>
+      </w:r>
+    </w:p>
+    <w:p>
+      <w:pPr>
+        <w:rPr>
+          <w:rFonts w:ascii="Garamond" w:hAnsi="Garamond"/>
+          <w:sz w:val="28"/>
+          <w:szCs w:val="28"/>
+        </w:rPr>
+      </w:pPr>
+    </w:p>
+    <w:p>
+      <w:pPr>
+        <w:rPr>
+          <w:rFonts w:ascii="Garamond" w:hAnsi="Garamond"/>
+          <w:b/>
+          <w:bCs/>
+          <w:sz w:val="28"/>
+          <w:szCs w:val="28"/>
+        </w:rPr>
+      </w:pPr>
+      <w:r>
+        <w:rPr>
+          <w:rFonts w:ascii="Garamond" w:hAnsi="Garamond"/>
+          <w:b/>
+          <w:bCs/>
+          <w:sz w:val="28"/>
+          <w:szCs w:val="28"/>
+        </w:rPr>
+        <w:t>How to Use the Findings</w:t>
+      </w:r>
+    </w:p>
+    <w:p>
+      <w:pPr>
+        <w:rPr>
+          <w:rFonts w:ascii="Garamond" w:hAnsi="Garamond"/>
+          <w:sz w:val="28"/>
+          <w:szCs w:val="28"/>
+        </w:rPr>
+      </w:pPr>
+      <w:r>
+        <w:rPr>
+          <w:rFonts w:ascii="Garamond" w:hAnsi="Garamond"/>
+          <w:b/>
+          <w:bCs/>
+          <w:sz w:val="28"/>
+          <w:szCs w:val="28"/>
+        </w:rPr>
+        <w:tab/>
+      </w:r>
+      <w:r>
+        <w:rPr>
+          <w:rFonts w:ascii="Garamond" w:hAnsi="Garamond"/>
+          <w:sz w:val="28"/>
+          <w:szCs w:val="28"/>
+        </w:rPr>
+        <w:t>Use this model to forecast and prepare Walmart’s supply operations based on predictions</w:t>
+      </w:r>
+      <w:r>
+        <w:rPr>
+          <w:rFonts w:ascii="Garamond" w:hAnsi="Garamond"/>
+          <w:sz w:val="28"/>
+          <w:szCs w:val="28"/>
+        </w:rPr>
+        <w:t xml:space="preserve"> of demand</w:t>
+      </w:r>
+      <w:r>
+        <w:rPr>
+          <w:rFonts w:ascii="Garamond" w:hAnsi="Garamond"/>
+          <w:sz w:val="28"/>
+          <w:szCs w:val="28"/>
+        </w:rPr>
+        <w:t>.</w:t>
       </w:r>
     </w:p>
     <w:sectPr>
@@ -2045,6 +2845,119 @@
     </w:lvl>
   </w:abstractNum>
   <w:abstractNum w:abstractNumId="2" w15:restartNumberingAfterBreak="0">
+    <w:nsid w:val="41053023"/>
+    <w:multiLevelType w:val="hybridMultilevel"/>
+    <w:tmpl w:val="9DFC326C"/>
+    <w:lvl w:ilvl="0" w:tplc="5106D6EE">
+      <w:start w:val="1"/>
+      <w:numFmt w:val="bullet"/>
+      <w:lvlText w:val=""/>
+      <w:lvlJc w:val="left"/>
+      <w:pPr>
+        <w:ind w:left="720" w:hanging="360"/>
+      </w:pPr>
+      <w:rPr>
+        <w:rFonts w:ascii="Symbol" w:hAnsi="Symbol" w:hint="default"/>
+      </w:rPr>
+    </w:lvl>
+    <w:lvl w:ilvl="1" w:tplc="2CA2B0BC">
+      <w:start w:val="1"/>
+      <w:numFmt w:val="bullet"/>
+      <w:lvlText w:val="◦"/>
+      <w:lvlJc w:val="left"/>
+      <w:pPr>
+        <w:ind w:left="1440" w:hanging="360"/>
+      </w:pPr>
+      <w:rPr>
+        <w:rFonts w:ascii="Courier New" w:hAnsi="Courier New" w:hint="default"/>
+      </w:rPr>
+    </w:lvl>
+    <w:lvl w:ilvl="2" w:tplc="04090005" w:tentative="1">
+      <w:start w:val="1"/>
+      <w:numFmt w:val="bullet"/>
+      <w:lvlText w:val=""/>
+      <w:lvlJc w:val="left"/>
+      <w:pPr>
+        <w:ind w:left="2160" w:hanging="360"/>
+      </w:pPr>
+      <w:rPr>
+        <w:rFonts w:ascii="Wingdings" w:hAnsi="Wingdings" w:hint="default"/>
+      </w:rPr>
+    </w:lvl>
+    <w:lvl w:ilvl="3" w:tplc="04090001" w:tentative="1">
+      <w:start w:val="1"/>
+      <w:numFmt w:val="bullet"/>
+      <w:lvlText w:val=""/>
+      <w:lvlJc w:val="left"/>
+      <w:pPr>
+        <w:ind w:left="2880" w:hanging="360"/>
+      </w:pPr>
+      <w:rPr>
+        <w:rFonts w:ascii="Symbol" w:hAnsi="Symbol" w:hint="default"/>
+      </w:rPr>
+    </w:lvl>
+    <w:lvl w:ilvl="4" w:tplc="04090003" w:tentative="1">
+      <w:start w:val="1"/>
+      <w:numFmt w:val="bullet"/>
+      <w:lvlText w:val="o"/>
+      <w:lvlJc w:val="left"/>
+      <w:pPr>
+        <w:ind w:left="3600" w:hanging="360"/>
+      </w:pPr>
+      <w:rPr>
+        <w:rFonts w:ascii="Courier New" w:hAnsi="Courier New" w:cs="Courier New" w:hint="default"/>
+      </w:rPr>
+    </w:lvl>
+    <w:lvl w:ilvl="5" w:tplc="04090005" w:tentative="1">
+      <w:start w:val="1"/>
+      <w:numFmt w:val="bullet"/>
+      <w:lvlText w:val=""/>
+      <w:lvlJc w:val="left"/>
+      <w:pPr>
+        <w:ind w:left="4320" w:hanging="360"/>
+      </w:pPr>
+      <w:rPr>
+        <w:rFonts w:ascii="Wingdings" w:hAnsi="Wingdings" w:hint="default"/>
+      </w:rPr>
+    </w:lvl>
+    <w:lvl w:ilvl="6" w:tplc="04090001" w:tentative="1">
+      <w:start w:val="1"/>
+      <w:numFmt w:val="bullet"/>
+      <w:lvlText w:val=""/>
+      <w:lvlJc w:val="left"/>
+      <w:pPr>
+        <w:ind w:left="5040" w:hanging="360"/>
+      </w:pPr>
+      <w:rPr>
+        <w:rFonts w:ascii="Symbol" w:hAnsi="Symbol" w:hint="default"/>
+      </w:rPr>
+    </w:lvl>
+    <w:lvl w:ilvl="7" w:tplc="04090003" w:tentative="1">
+      <w:start w:val="1"/>
+      <w:numFmt w:val="bullet"/>
+      <w:lvlText w:val="o"/>
+      <w:lvlJc w:val="left"/>
+      <w:pPr>
+        <w:ind w:left="5760" w:hanging="360"/>
+      </w:pPr>
+      <w:rPr>
+        <w:rFonts w:ascii="Courier New" w:hAnsi="Courier New" w:cs="Courier New" w:hint="default"/>
+      </w:rPr>
+    </w:lvl>
+    <w:lvl w:ilvl="8" w:tplc="04090005" w:tentative="1">
+      <w:start w:val="1"/>
+      <w:numFmt w:val="bullet"/>
+      <w:lvlText w:val=""/>
+      <w:lvlJc w:val="left"/>
+      <w:pPr>
+        <w:ind w:left="6480" w:hanging="360"/>
+      </w:pPr>
+      <w:rPr>
+        <w:rFonts w:ascii="Wingdings" w:hAnsi="Wingdings" w:hint="default"/>
+      </w:rPr>
+    </w:lvl>
+  </w:abstractNum>
+  <w:abstractNum w:abstractNumId="3" w15:restartNumberingAfterBreak="0">
     <w:nsid w:val="709F480B"/>
     <w:multiLevelType w:val="hybridMultilevel"/>
     <w:tmpl w:val="52088A24"/>
@@ -2133,7 +3046,7 @@
       </w:pPr>
     </w:lvl>
   </w:abstractNum>
-  <w:abstractNum w:abstractNumId="3" w15:restartNumberingAfterBreak="0">
+  <w:abstractNum w:abstractNumId="4" w15:restartNumberingAfterBreak="0">
     <w:nsid w:val="7B815401"/>
     <w:multiLevelType w:val="hybridMultilevel"/>
     <w:tmpl w:val="978699F8"/>
@@ -2223,16 +3136,19 @@
     </w:lvl>
   </w:abstractNum>
   <w:num w:numId="1">
-    <w:abstractNumId w:val="2"/>
+    <w:abstractNumId w:val="3"/>
   </w:num>
   <w:num w:numId="2">
-    <w:abstractNumId w:val="3"/>
+    <w:abstractNumId w:val="4"/>
   </w:num>
   <w:num w:numId="3">
     <w:abstractNumId w:val="1"/>
   </w:num>
   <w:num w:numId="4">
     <w:abstractNumId w:val="0"/>
+  </w:num>
+  <w:num w:numId="5">
+    <w:abstractNumId w:val="2"/>
   </w:num>
 </w:numbering>
 </file>

</xml_diff>